<commit_message>
Update Plan de acción - Nano Satelite.docx
</commit_message>
<xml_diff>
--- a/Plan de acción - Nano Satelite.docx
+++ b/Plan de acción - Nano Satelite.docx
@@ -147,8 +147,16 @@
               <w:rPr>
                 <w:color w:val="000000"/>
               </w:rPr>
-              <w:t>Código IoT</w:t>
-            </w:r>
+              <w:t xml:space="preserve">Código </w:t>
+            </w:r>
+            <w:proofErr w:type="spellStart"/>
+            <w:r>
+              <w:rPr>
+                <w:color w:val="000000"/>
+              </w:rPr>
+              <w:t>IoT</w:t>
+            </w:r>
+            <w:proofErr w:type="spellEnd"/>
           </w:p>
         </w:tc>
       </w:tr>
@@ -629,8 +637,13 @@
               <w:pStyle w:val="Standard"/>
             </w:pPr>
             <w:r>
-              <w:t>Plan de acción del Proyecto Capstone</w:t>
-            </w:r>
+              <w:t xml:space="preserve">Plan de acción del Proyecto </w:t>
+            </w:r>
+            <w:proofErr w:type="spellStart"/>
+            <w:r>
+              <w:t>Capstone</w:t>
+            </w:r>
+            <w:proofErr w:type="spellEnd"/>
           </w:p>
         </w:tc>
       </w:tr>
@@ -690,8 +703,16 @@
         <w:rPr>
           <w:rFonts w:ascii="Ubuntu Light" w:hAnsi="Ubuntu Light"/>
         </w:rPr>
-        <w:t>Plan de acción del proyecto Capstone</w:t>
+        <w:t xml:space="preserve">Plan de acción del proyecto </w:t>
       </w:r>
+      <w:proofErr w:type="spellStart"/>
+      <w:r>
+        <w:rPr>
+          <w:rFonts w:ascii="Ubuntu Light" w:hAnsi="Ubuntu Light"/>
+        </w:rPr>
+        <w:t>Capstone</w:t>
+      </w:r>
+      <w:proofErr w:type="spellEnd"/>
     </w:p>
     <w:p>
       <w:pPr>
@@ -1060,18 +1081,31 @@
                 <w:szCs w:val="22"/>
                 <w:lang w:eastAsia="es-MX" w:bidi="ar-SA"/>
               </w:rPr>
-              <w:t>Vicente Capistrán Gómez</w:t>
-            </w:r>
-            <w:r>
-              <w:rPr>
-                <w:rFonts w:ascii="Ubuntu Light" w:eastAsia="Times New Roman" w:hAnsi="Ubuntu Light" w:cs="Calibri"/>
-                <w:color w:val="767171"/>
-                <w:kern w:val="0"/>
-                <w:sz w:val="22"/>
-                <w:szCs w:val="22"/>
-                <w:lang w:eastAsia="es-MX" w:bidi="ar-SA"/>
-              </w:rPr>
-              <w:t xml:space="preserve"> </w:t>
+              <w:t xml:space="preserve">Vicente </w:t>
+            </w:r>
+            <w:proofErr w:type="spellStart"/>
+            <w:r>
+              <w:rPr>
+                <w:rFonts w:ascii="Ubuntu Light" w:eastAsia="Times New Roman" w:hAnsi="Ubuntu Light" w:cs="Calibri"/>
+                <w:color w:val="767171"/>
+                <w:kern w:val="0"/>
+                <w:sz w:val="22"/>
+                <w:szCs w:val="22"/>
+                <w:lang w:eastAsia="es-MX" w:bidi="ar-SA"/>
+              </w:rPr>
+              <w:t>Capistrán</w:t>
+            </w:r>
+            <w:proofErr w:type="spellEnd"/>
+            <w:r>
+              <w:rPr>
+                <w:rFonts w:ascii="Ubuntu Light" w:eastAsia="Times New Roman" w:hAnsi="Ubuntu Light" w:cs="Calibri"/>
+                <w:color w:val="767171"/>
+                <w:kern w:val="0"/>
+                <w:sz w:val="22"/>
+                <w:szCs w:val="22"/>
+                <w:lang w:eastAsia="es-MX" w:bidi="ar-SA"/>
+              </w:rPr>
+              <w:t xml:space="preserve"> Gómez </w:t>
             </w:r>
             <w:r>
               <w:rPr>
@@ -1142,7 +1176,29 @@
                 <w:szCs w:val="22"/>
                 <w:lang w:eastAsia="es-MX" w:bidi="ar-SA"/>
               </w:rPr>
-              <w:t>&lt;Miembro 3&gt;</w:t>
+              <w:t>&lt;</w:t>
+            </w:r>
+            <w:r>
+              <w:rPr>
+                <w:rFonts w:ascii="Ubuntu Light" w:eastAsia="Times New Roman" w:hAnsi="Ubuntu Light" w:cs="Calibri"/>
+                <w:color w:val="767171"/>
+                <w:kern w:val="0"/>
+                <w:sz w:val="22"/>
+                <w:szCs w:val="22"/>
+                <w:lang w:eastAsia="es-MX" w:bidi="ar-SA"/>
+              </w:rPr>
+              <w:t>Axel Ivar Rangel Elizalde</w:t>
+            </w:r>
+            <w:r>
+              <w:rPr>
+                <w:rFonts w:ascii="Ubuntu Light" w:eastAsia="Times New Roman" w:hAnsi="Ubuntu Light" w:cs="Calibri"/>
+                <w:color w:val="767171"/>
+                <w:kern w:val="0"/>
+                <w:sz w:val="22"/>
+                <w:szCs w:val="22"/>
+                <w:lang w:eastAsia="es-MX" w:bidi="ar-SA"/>
+              </w:rPr>
+              <w:t>&gt;</w:t>
             </w:r>
           </w:p>
         </w:tc>
@@ -1275,18 +1331,7 @@
                 <w:szCs w:val="22"/>
                 <w:lang w:eastAsia="es-MX" w:bidi="ar-SA"/>
               </w:rPr>
-              <w:t>Carlos Artemio Ortiz Ramírez</w:t>
-            </w:r>
-            <w:r>
-              <w:rPr>
-                <w:rFonts w:ascii="Ubuntu Light" w:eastAsia="Times New Roman" w:hAnsi="Ubuntu Light" w:cs="Calibri"/>
-                <w:color w:val="767171"/>
-                <w:kern w:val="0"/>
-                <w:sz w:val="22"/>
-                <w:szCs w:val="22"/>
-                <w:lang w:eastAsia="es-MX" w:bidi="ar-SA"/>
-              </w:rPr>
-              <w:t xml:space="preserve"> </w:t>
+              <w:t xml:space="preserve">Carlos Artemio Ortiz Ramírez </w:t>
             </w:r>
             <w:r>
               <w:rPr>
@@ -1379,7 +1424,64 @@
                 <w:szCs w:val="22"/>
                 <w:lang w:eastAsia="es-MX" w:bidi="ar-SA"/>
               </w:rPr>
-              <w:t xml:space="preserve">Pico Satelite para Monitoreo de </w:t>
+              <w:t xml:space="preserve">Pico </w:t>
+            </w:r>
+            <w:proofErr w:type="spellStart"/>
+            <w:r>
+              <w:rPr>
+                <w:rFonts w:ascii="Ubuntu Light" w:eastAsia="Times New Roman" w:hAnsi="Ubuntu Light" w:cs="Calibri"/>
+                <w:color w:val="767171"/>
+                <w:kern w:val="0"/>
+                <w:sz w:val="22"/>
+                <w:szCs w:val="22"/>
+                <w:lang w:eastAsia="es-MX" w:bidi="ar-SA"/>
+              </w:rPr>
+              <w:t>Satelite</w:t>
+            </w:r>
+            <w:proofErr w:type="spellEnd"/>
+            <w:r>
+              <w:rPr>
+                <w:rFonts w:ascii="Ubuntu Light" w:eastAsia="Times New Roman" w:hAnsi="Ubuntu Light" w:cs="Calibri"/>
+                <w:color w:val="767171"/>
+                <w:kern w:val="0"/>
+                <w:sz w:val="22"/>
+                <w:szCs w:val="22"/>
+                <w:lang w:eastAsia="es-MX" w:bidi="ar-SA"/>
+              </w:rPr>
+              <w:t xml:space="preserve"> para Monitoreo de</w:t>
+            </w:r>
+            <w:r>
+              <w:rPr>
+                <w:rFonts w:ascii="Ubuntu Light" w:eastAsia="Times New Roman" w:hAnsi="Ubuntu Light" w:cs="Calibri"/>
+                <w:color w:val="767171"/>
+                <w:kern w:val="0"/>
+                <w:sz w:val="22"/>
+                <w:szCs w:val="22"/>
+                <w:lang w:eastAsia="es-MX" w:bidi="ar-SA"/>
+              </w:rPr>
+              <w:t xml:space="preserve"> Parcelas </w:t>
+            </w:r>
+            <w:r>
+              <w:rPr>
+                <w:rFonts w:ascii="Ubuntu Light" w:eastAsia="Times New Roman" w:hAnsi="Ubuntu Light" w:cs="Calibri"/>
+                <w:color w:val="767171"/>
+                <w:kern w:val="0"/>
+                <w:sz w:val="22"/>
+                <w:szCs w:val="22"/>
+                <w:lang w:eastAsia="es-MX" w:bidi="ar-SA"/>
+              </w:rPr>
+              <w:t>agrónomas</w:t>
+            </w:r>
+            <w:r>
+              <w:rPr>
+                <w:rFonts w:ascii="Ubuntu Light" w:eastAsia="Times New Roman" w:hAnsi="Ubuntu Light" w:cs="Calibri"/>
+                <w:color w:val="767171"/>
+                <w:kern w:val="0"/>
+                <w:sz w:val="22"/>
+                <w:szCs w:val="22"/>
+                <w:lang w:eastAsia="es-MX" w:bidi="ar-SA"/>
+              </w:rPr>
+              <w:t xml:space="preserve"> </w:t>
             </w:r>
             <w:r>
               <w:rPr>
@@ -1475,7 +1577,79 @@
                 <w:szCs w:val="22"/>
                 <w:lang w:eastAsia="es-MX" w:bidi="ar-SA"/>
               </w:rPr>
-              <w:t xml:space="preserve">Implementar un sistema CanSat basado en la definición de la misión, involucrando desde el diseño, construcción y pruebas de la carga útil así como de los subsistemas eléctrico, de comunicaciones, computadora de vuelo y manejo de datos; Siendo lanzado y soltado a la alturas de metros o kilómetros mediante un vehículo Drone MultiRotor con una trayectoria definida simulando el movimiento de un satélite de órbita polar. Impactando en el aprendizaje de telecomunicaciones y de ciencias en alumnos de TSU e Ingeniería de la UTIM, así como en la captación de alumnos para la carrera de TIC SI o RT todo mediante la metodología de aprendizaje basada en proyecto. </w:t>
+              <w:t xml:space="preserve">Implementar un sistema </w:t>
+            </w:r>
+            <w:proofErr w:type="spellStart"/>
+            <w:r>
+              <w:rPr>
+                <w:rFonts w:ascii="Ubuntu Light" w:eastAsia="Times New Roman" w:hAnsi="Ubuntu Light" w:cs="Calibri"/>
+                <w:color w:val="767171"/>
+                <w:kern w:val="0"/>
+                <w:sz w:val="22"/>
+                <w:szCs w:val="22"/>
+                <w:lang w:eastAsia="es-MX" w:bidi="ar-SA"/>
+              </w:rPr>
+              <w:t>CanSat</w:t>
+            </w:r>
+            <w:proofErr w:type="spellEnd"/>
+            <w:r>
+              <w:rPr>
+                <w:rFonts w:ascii="Ubuntu Light" w:eastAsia="Times New Roman" w:hAnsi="Ubuntu Light" w:cs="Calibri"/>
+                <w:color w:val="767171"/>
+                <w:kern w:val="0"/>
+                <w:sz w:val="22"/>
+                <w:szCs w:val="22"/>
+                <w:lang w:eastAsia="es-MX" w:bidi="ar-SA"/>
+              </w:rPr>
+              <w:t xml:space="preserve"> basado en la definición de la misión, involucrando desde el diseño, construcción y pruebas de la carga útil así como de los subsistemas eléctrico, de comunicaciones, computadora de vuelo y manejo de datos; Siendo lanzado y soltado a la alturas de metros o kilómetros mediante un vehículo </w:t>
+            </w:r>
+            <w:proofErr w:type="spellStart"/>
+            <w:r>
+              <w:rPr>
+                <w:rFonts w:ascii="Ubuntu Light" w:eastAsia="Times New Roman" w:hAnsi="Ubuntu Light" w:cs="Calibri"/>
+                <w:color w:val="767171"/>
+                <w:kern w:val="0"/>
+                <w:sz w:val="22"/>
+                <w:szCs w:val="22"/>
+                <w:lang w:eastAsia="es-MX" w:bidi="ar-SA"/>
+              </w:rPr>
+              <w:t>Drone</w:t>
+            </w:r>
+            <w:proofErr w:type="spellEnd"/>
+            <w:r>
+              <w:rPr>
+                <w:rFonts w:ascii="Ubuntu Light" w:eastAsia="Times New Roman" w:hAnsi="Ubuntu Light" w:cs="Calibri"/>
+                <w:color w:val="767171"/>
+                <w:kern w:val="0"/>
+                <w:sz w:val="22"/>
+                <w:szCs w:val="22"/>
+                <w:lang w:eastAsia="es-MX" w:bidi="ar-SA"/>
+              </w:rPr>
+              <w:t xml:space="preserve"> </w:t>
+            </w:r>
+            <w:proofErr w:type="spellStart"/>
+            <w:r>
+              <w:rPr>
+                <w:rFonts w:ascii="Ubuntu Light" w:eastAsia="Times New Roman" w:hAnsi="Ubuntu Light" w:cs="Calibri"/>
+                <w:color w:val="767171"/>
+                <w:kern w:val="0"/>
+                <w:sz w:val="22"/>
+                <w:szCs w:val="22"/>
+                <w:lang w:eastAsia="es-MX" w:bidi="ar-SA"/>
+              </w:rPr>
+              <w:t>MultiRotor</w:t>
+            </w:r>
+            <w:proofErr w:type="spellEnd"/>
+            <w:r>
+              <w:rPr>
+                <w:rFonts w:ascii="Ubuntu Light" w:eastAsia="Times New Roman" w:hAnsi="Ubuntu Light" w:cs="Calibri"/>
+                <w:color w:val="767171"/>
+                <w:kern w:val="0"/>
+                <w:sz w:val="22"/>
+                <w:szCs w:val="22"/>
+                <w:lang w:eastAsia="es-MX" w:bidi="ar-SA"/>
+              </w:rPr>
+              <w:t xml:space="preserve"> con una trayectoria definida simulando el movimiento de un satélite de órbita polar. Impactando en el aprendizaje de telecomunicaciones y de ciencias en alumnos de TSU e Ingeniería de la UTIM, así como en la captación de alumnos para la carrera de TIC SI o RT todo mediante la metodología de aprendizaje basada en proyecto. </w:t>
             </w:r>
             <w:r>
               <w:rPr>
@@ -1590,7 +1764,31 @@
                 <w:szCs w:val="22"/>
                 <w:lang w:eastAsia="es-MX" w:bidi="ar-SA"/>
               </w:rPr>
-              <w:t>Durante la misión CanSat es decir, desde el lanzamiento hasta el descenso será medido el desarrollo de toda la misión, transmitiendo telemetría a una pequeña estación terrena de recepción.</w:t>
+              <w:t xml:space="preserve">Durante la misión </w:t>
+            </w:r>
+            <w:proofErr w:type="spellStart"/>
+            <w:r>
+              <w:rPr>
+                <w:rFonts w:ascii="Ubuntu Light" w:eastAsia="Times New Roman" w:hAnsi="Ubuntu Light" w:cs="Calibri"/>
+                <w:color w:val="767171"/>
+                <w:kern w:val="0"/>
+                <w:sz w:val="22"/>
+                <w:szCs w:val="22"/>
+                <w:lang w:eastAsia="es-MX" w:bidi="ar-SA"/>
+              </w:rPr>
+              <w:t>CanSat</w:t>
+            </w:r>
+            <w:proofErr w:type="spellEnd"/>
+            <w:r>
+              <w:rPr>
+                <w:rFonts w:ascii="Ubuntu Light" w:eastAsia="Times New Roman" w:hAnsi="Ubuntu Light" w:cs="Calibri"/>
+                <w:color w:val="767171"/>
+                <w:kern w:val="0"/>
+                <w:sz w:val="22"/>
+                <w:szCs w:val="22"/>
+                <w:lang w:eastAsia="es-MX" w:bidi="ar-SA"/>
+              </w:rPr>
+              <w:t xml:space="preserve"> es decir, desde el lanzamiento hasta el descenso será medido el desarrollo de toda la misión, transmitiendo telemetría a una pequeña estación terrena de recepción.</w:t>
             </w:r>
           </w:p>
           <w:p>
@@ -1668,7 +1866,55 @@
                 <w:szCs w:val="22"/>
                 <w:lang w:eastAsia="es-MX" w:bidi="ar-SA"/>
               </w:rPr>
-              <w:t xml:space="preserve">Utilizar el drone y el CanSat para demostraciones en visitas guiadas y hacer más atractiva la carrera de TIC y aumentar la matricula. </w:t>
+              <w:t xml:space="preserve">Utilizar el </w:t>
+            </w:r>
+            <w:proofErr w:type="spellStart"/>
+            <w:r>
+              <w:rPr>
+                <w:rFonts w:ascii="Ubuntu Light" w:eastAsia="Times New Roman" w:hAnsi="Ubuntu Light" w:cs="Calibri"/>
+                <w:color w:val="767171"/>
+                <w:kern w:val="0"/>
+                <w:sz w:val="22"/>
+                <w:szCs w:val="22"/>
+                <w:lang w:eastAsia="es-MX" w:bidi="ar-SA"/>
+              </w:rPr>
+              <w:t>drone</w:t>
+            </w:r>
+            <w:proofErr w:type="spellEnd"/>
+            <w:r>
+              <w:rPr>
+                <w:rFonts w:ascii="Ubuntu Light" w:eastAsia="Times New Roman" w:hAnsi="Ubuntu Light" w:cs="Calibri"/>
+                <w:color w:val="767171"/>
+                <w:kern w:val="0"/>
+                <w:sz w:val="22"/>
+                <w:szCs w:val="22"/>
+                <w:lang w:eastAsia="es-MX" w:bidi="ar-SA"/>
+              </w:rPr>
+              <w:t xml:space="preserve"> y el </w:t>
+            </w:r>
+            <w:proofErr w:type="spellStart"/>
+            <w:r>
+              <w:rPr>
+                <w:rFonts w:ascii="Ubuntu Light" w:eastAsia="Times New Roman" w:hAnsi="Ubuntu Light" w:cs="Calibri"/>
+                <w:color w:val="767171"/>
+                <w:kern w:val="0"/>
+                <w:sz w:val="22"/>
+                <w:szCs w:val="22"/>
+                <w:lang w:eastAsia="es-MX" w:bidi="ar-SA"/>
+              </w:rPr>
+              <w:t>CanSat</w:t>
+            </w:r>
+            <w:proofErr w:type="spellEnd"/>
+            <w:r>
+              <w:rPr>
+                <w:rFonts w:ascii="Ubuntu Light" w:eastAsia="Times New Roman" w:hAnsi="Ubuntu Light" w:cs="Calibri"/>
+                <w:color w:val="767171"/>
+                <w:kern w:val="0"/>
+                <w:sz w:val="22"/>
+                <w:szCs w:val="22"/>
+                <w:lang w:eastAsia="es-MX" w:bidi="ar-SA"/>
+              </w:rPr>
+              <w:t xml:space="preserve"> para demostraciones en visitas guiadas y hacer más atractiva la carrera de TIC y aumentar la matricula. </w:t>
             </w:r>
           </w:p>
           <w:p>
@@ -1694,7 +1940,31 @@
                 <w:szCs w:val="22"/>
                 <w:lang w:eastAsia="es-MX" w:bidi="ar-SA"/>
               </w:rPr>
-              <w:t>Utilizar el drone para monitoreo en agricultura y mediante una cámara infrarroja y determinar de acuerdo al patrón de radiación en una planta si está sana o enferma.</w:t>
+              <w:t xml:space="preserve">Utilizar el </w:t>
+            </w:r>
+            <w:proofErr w:type="spellStart"/>
+            <w:r>
+              <w:rPr>
+                <w:rFonts w:ascii="Ubuntu Light" w:eastAsia="Times New Roman" w:hAnsi="Ubuntu Light" w:cs="Calibri"/>
+                <w:color w:val="767171"/>
+                <w:kern w:val="0"/>
+                <w:sz w:val="22"/>
+                <w:szCs w:val="22"/>
+                <w:lang w:eastAsia="es-MX" w:bidi="ar-SA"/>
+              </w:rPr>
+              <w:t>drone</w:t>
+            </w:r>
+            <w:proofErr w:type="spellEnd"/>
+            <w:r>
+              <w:rPr>
+                <w:rFonts w:ascii="Ubuntu Light" w:eastAsia="Times New Roman" w:hAnsi="Ubuntu Light" w:cs="Calibri"/>
+                <w:color w:val="767171"/>
+                <w:kern w:val="0"/>
+                <w:sz w:val="22"/>
+                <w:szCs w:val="22"/>
+                <w:lang w:eastAsia="es-MX" w:bidi="ar-SA"/>
+              </w:rPr>
+              <w:t xml:space="preserve"> para monitoreo en agricultura y mediante una cámara infrarroja y determinar de acuerdo al patrón de radiación en una planta si está sana o enferma.</w:t>
             </w:r>
           </w:p>
           <w:p>
@@ -1721,7 +1991,31 @@
                 <w:lang w:eastAsia="es-MX" w:bidi="ar-SA"/>
               </w:rPr>
               <w:lastRenderedPageBreak/>
-              <w:t>Utilizar el Drone en acuacultura en la producción de mojarra tilapia en jaula, para vigilancia y monitoreo de población</w:t>
+              <w:t xml:space="preserve">Utilizar el </w:t>
+            </w:r>
+            <w:proofErr w:type="spellStart"/>
+            <w:r>
+              <w:rPr>
+                <w:rFonts w:ascii="Ubuntu Light" w:eastAsia="Times New Roman" w:hAnsi="Ubuntu Light" w:cs="Calibri"/>
+                <w:color w:val="767171"/>
+                <w:kern w:val="0"/>
+                <w:sz w:val="22"/>
+                <w:szCs w:val="22"/>
+                <w:lang w:eastAsia="es-MX" w:bidi="ar-SA"/>
+              </w:rPr>
+              <w:t>Drone</w:t>
+            </w:r>
+            <w:proofErr w:type="spellEnd"/>
+            <w:r>
+              <w:rPr>
+                <w:rFonts w:ascii="Ubuntu Light" w:eastAsia="Times New Roman" w:hAnsi="Ubuntu Light" w:cs="Calibri"/>
+                <w:color w:val="767171"/>
+                <w:kern w:val="0"/>
+                <w:sz w:val="22"/>
+                <w:szCs w:val="22"/>
+                <w:lang w:eastAsia="es-MX" w:bidi="ar-SA"/>
+              </w:rPr>
+              <w:t xml:space="preserve"> en acuacultura en la producción de mojarra tilapia en jaula, para vigilancia y monitoreo de población</w:t>
             </w:r>
             <w:r>
               <w:rPr>
@@ -2070,7 +2364,19 @@
                 <w:szCs w:val="22"/>
                 <w:lang w:eastAsia="es-MX" w:bidi="ar-SA"/>
               </w:rPr>
-              <w:t xml:space="preserve"> telecomunicaciones.,</w:t>
+              <w:t xml:space="preserve"> </w:t>
+            </w:r>
+            <w:proofErr w:type="spellStart"/>
+            <w:r>
+              <w:rPr>
+                <w:rFonts w:ascii="Ubuntu Light" w:eastAsia="Times New Roman" w:hAnsi="Ubuntu Light" w:cs="Calibri"/>
+                <w:color w:val="767171"/>
+                <w:kern w:val="0"/>
+                <w:sz w:val="22"/>
+                <w:szCs w:val="22"/>
+                <w:lang w:eastAsia="es-MX" w:bidi="ar-SA"/>
+              </w:rPr>
+              <w:t>telecomunicaciones.,</w:t>
             </w:r>
             <w:r>
               <w:rPr>
@@ -2092,7 +2398,19 @@
                 <w:szCs w:val="22"/>
                 <w:lang w:eastAsia="es-MX" w:bidi="ar-SA"/>
               </w:rPr>
-              <w:t xml:space="preserve">n el sentido estricto de </w:t>
+              <w:t>n</w:t>
+            </w:r>
+            <w:proofErr w:type="spellEnd"/>
+            <w:r>
+              <w:rPr>
+                <w:rFonts w:ascii="Ubuntu Light" w:eastAsia="Times New Roman" w:hAnsi="Ubuntu Light" w:cs="Calibri"/>
+                <w:color w:val="767171"/>
+                <w:kern w:val="0"/>
+                <w:sz w:val="22"/>
+                <w:szCs w:val="22"/>
+                <w:lang w:eastAsia="es-MX" w:bidi="ar-SA"/>
+              </w:rPr>
+              <w:t xml:space="preserve"> el sentido estricto de </w:t>
             </w:r>
             <w:r>
               <w:rPr>
@@ -2191,8 +2509,21 @@
                 <w:szCs w:val="22"/>
                 <w:lang w:eastAsia="es-MX" w:bidi="ar-SA"/>
               </w:rPr>
-              <w:t>Este Nano Satelite</w:t>
-            </w:r>
+              <w:t xml:space="preserve">Este Nano </w:t>
+            </w:r>
+            <w:proofErr w:type="spellStart"/>
+            <w:r>
+              <w:rPr>
+                <w:rFonts w:ascii="Ubuntu Light" w:eastAsia="Times New Roman" w:hAnsi="Ubuntu Light" w:cs="Calibri"/>
+                <w:color w:val="767171"/>
+                <w:kern w:val="0"/>
+                <w:sz w:val="22"/>
+                <w:szCs w:val="22"/>
+                <w:lang w:eastAsia="es-MX" w:bidi="ar-SA"/>
+              </w:rPr>
+              <w:t>Satelite</w:t>
+            </w:r>
+            <w:proofErr w:type="spellEnd"/>
             <w:r>
               <w:rPr>
                 <w:rFonts w:ascii="Ubuntu Light" w:eastAsia="Times New Roman" w:hAnsi="Ubuntu Light" w:cs="Calibri"/>
@@ -2224,7 +2555,55 @@
                 <w:szCs w:val="22"/>
                 <w:lang w:eastAsia="es-MX" w:bidi="ar-SA"/>
               </w:rPr>
-              <w:t>, pero mediante su lanzamiento a través de un cohete, un globo sonda o un drone de control remoto se realizan pruebas y transmiten información de telemetría mientras descienden lentamente a tierra y desarrollan la misión para la que fueron construidos. Mediante el análisis de los datos registrados por el CanSat, los participantes investigan las razones de éxito o falla de la misión del nano satélite.</w:t>
+              <w:t xml:space="preserve">, pero mediante su lanzamiento a través de un cohete, un globo sonda o un </w:t>
+            </w:r>
+            <w:proofErr w:type="spellStart"/>
+            <w:r>
+              <w:rPr>
+                <w:rFonts w:ascii="Ubuntu Light" w:eastAsia="Times New Roman" w:hAnsi="Ubuntu Light" w:cs="Calibri"/>
+                <w:color w:val="767171"/>
+                <w:kern w:val="0"/>
+                <w:sz w:val="22"/>
+                <w:szCs w:val="22"/>
+                <w:lang w:eastAsia="es-MX" w:bidi="ar-SA"/>
+              </w:rPr>
+              <w:t>drone</w:t>
+            </w:r>
+            <w:proofErr w:type="spellEnd"/>
+            <w:r>
+              <w:rPr>
+                <w:rFonts w:ascii="Ubuntu Light" w:eastAsia="Times New Roman" w:hAnsi="Ubuntu Light" w:cs="Calibri"/>
+                <w:color w:val="767171"/>
+                <w:kern w:val="0"/>
+                <w:sz w:val="22"/>
+                <w:szCs w:val="22"/>
+                <w:lang w:eastAsia="es-MX" w:bidi="ar-SA"/>
+              </w:rPr>
+              <w:t xml:space="preserve"> de control remoto se realizan pruebas y transmiten información de telemetría mientras descienden lentamente a tierra y desarrollan la misión para la que fueron construidos. Mediante el análisis de los datos registrados por el </w:t>
+            </w:r>
+            <w:proofErr w:type="spellStart"/>
+            <w:r>
+              <w:rPr>
+                <w:rFonts w:ascii="Ubuntu Light" w:eastAsia="Times New Roman" w:hAnsi="Ubuntu Light" w:cs="Calibri"/>
+                <w:color w:val="767171"/>
+                <w:kern w:val="0"/>
+                <w:sz w:val="22"/>
+                <w:szCs w:val="22"/>
+                <w:lang w:eastAsia="es-MX" w:bidi="ar-SA"/>
+              </w:rPr>
+              <w:t>CanSat</w:t>
+            </w:r>
+            <w:proofErr w:type="spellEnd"/>
+            <w:r>
+              <w:rPr>
+                <w:rFonts w:ascii="Ubuntu Light" w:eastAsia="Times New Roman" w:hAnsi="Ubuntu Light" w:cs="Calibri"/>
+                <w:color w:val="767171"/>
+                <w:kern w:val="0"/>
+                <w:sz w:val="22"/>
+                <w:szCs w:val="22"/>
+                <w:lang w:eastAsia="es-MX" w:bidi="ar-SA"/>
+              </w:rPr>
+              <w:t>, los participantes investigan las razones de éxito o falla de la misión del nano satélite.</w:t>
             </w:r>
           </w:p>
           <w:p>
@@ -2250,7 +2629,247 @@
                 <w:szCs w:val="22"/>
                 <w:lang w:eastAsia="es-MX" w:bidi="ar-SA"/>
               </w:rPr>
-              <w:t>En 1998 se realizó el primer "University Space Systems Symposium", o "Jornada Universitaria de Sistemas Espaciales", en Hawaii, participando estudiantes y docentes de 12 universidades de Estados Unidos y Japón, en donde Bob Twiggs, de la Universidad de Stanford, propuso lo que serían los proyectos de nanosatélites, actualmente CanSat. Esto desembocó el ARLISS, su primer lanzamiento en 1999 y continuando anualmente de forma ininterrumpida. En 2003 la Universidad de Tokio puso en órbita dos satélites CubeSat, satélites de un tamaño algo mayor que los CanSats, y con forma de cubo. En los últimos años se han ido desarrollando competiciones siguiendo el mismo concepto propuesto por Twiggs y plasmado en ARLISS tanto a nivel nacional como internacional.</w:t>
+              <w:t>En 1998 se realizó el primer "</w:t>
+            </w:r>
+            <w:proofErr w:type="spellStart"/>
+            <w:r>
+              <w:rPr>
+                <w:rFonts w:ascii="Ubuntu Light" w:eastAsia="Times New Roman" w:hAnsi="Ubuntu Light" w:cs="Calibri"/>
+                <w:color w:val="767171"/>
+                <w:kern w:val="0"/>
+                <w:sz w:val="22"/>
+                <w:szCs w:val="22"/>
+                <w:lang w:eastAsia="es-MX" w:bidi="ar-SA"/>
+              </w:rPr>
+              <w:t>University</w:t>
+            </w:r>
+            <w:proofErr w:type="spellEnd"/>
+            <w:r>
+              <w:rPr>
+                <w:rFonts w:ascii="Ubuntu Light" w:eastAsia="Times New Roman" w:hAnsi="Ubuntu Light" w:cs="Calibri"/>
+                <w:color w:val="767171"/>
+                <w:kern w:val="0"/>
+                <w:sz w:val="22"/>
+                <w:szCs w:val="22"/>
+                <w:lang w:eastAsia="es-MX" w:bidi="ar-SA"/>
+              </w:rPr>
+              <w:t xml:space="preserve"> </w:t>
+            </w:r>
+            <w:proofErr w:type="spellStart"/>
+            <w:r>
+              <w:rPr>
+                <w:rFonts w:ascii="Ubuntu Light" w:eastAsia="Times New Roman" w:hAnsi="Ubuntu Light" w:cs="Calibri"/>
+                <w:color w:val="767171"/>
+                <w:kern w:val="0"/>
+                <w:sz w:val="22"/>
+                <w:szCs w:val="22"/>
+                <w:lang w:eastAsia="es-MX" w:bidi="ar-SA"/>
+              </w:rPr>
+              <w:t>Space</w:t>
+            </w:r>
+            <w:proofErr w:type="spellEnd"/>
+            <w:r>
+              <w:rPr>
+                <w:rFonts w:ascii="Ubuntu Light" w:eastAsia="Times New Roman" w:hAnsi="Ubuntu Light" w:cs="Calibri"/>
+                <w:color w:val="767171"/>
+                <w:kern w:val="0"/>
+                <w:sz w:val="22"/>
+                <w:szCs w:val="22"/>
+                <w:lang w:eastAsia="es-MX" w:bidi="ar-SA"/>
+              </w:rPr>
+              <w:t xml:space="preserve"> </w:t>
+            </w:r>
+            <w:proofErr w:type="spellStart"/>
+            <w:r>
+              <w:rPr>
+                <w:rFonts w:ascii="Ubuntu Light" w:eastAsia="Times New Roman" w:hAnsi="Ubuntu Light" w:cs="Calibri"/>
+                <w:color w:val="767171"/>
+                <w:kern w:val="0"/>
+                <w:sz w:val="22"/>
+                <w:szCs w:val="22"/>
+                <w:lang w:eastAsia="es-MX" w:bidi="ar-SA"/>
+              </w:rPr>
+              <w:t>Systems</w:t>
+            </w:r>
+            <w:proofErr w:type="spellEnd"/>
+            <w:r>
+              <w:rPr>
+                <w:rFonts w:ascii="Ubuntu Light" w:eastAsia="Times New Roman" w:hAnsi="Ubuntu Light" w:cs="Calibri"/>
+                <w:color w:val="767171"/>
+                <w:kern w:val="0"/>
+                <w:sz w:val="22"/>
+                <w:szCs w:val="22"/>
+                <w:lang w:eastAsia="es-MX" w:bidi="ar-SA"/>
+              </w:rPr>
+              <w:t xml:space="preserve"> </w:t>
+            </w:r>
+            <w:proofErr w:type="spellStart"/>
+            <w:r>
+              <w:rPr>
+                <w:rFonts w:ascii="Ubuntu Light" w:eastAsia="Times New Roman" w:hAnsi="Ubuntu Light" w:cs="Calibri"/>
+                <w:color w:val="767171"/>
+                <w:kern w:val="0"/>
+                <w:sz w:val="22"/>
+                <w:szCs w:val="22"/>
+                <w:lang w:eastAsia="es-MX" w:bidi="ar-SA"/>
+              </w:rPr>
+              <w:t>Symposium</w:t>
+            </w:r>
+            <w:proofErr w:type="spellEnd"/>
+            <w:r>
+              <w:rPr>
+                <w:rFonts w:ascii="Ubuntu Light" w:eastAsia="Times New Roman" w:hAnsi="Ubuntu Light" w:cs="Calibri"/>
+                <w:color w:val="767171"/>
+                <w:kern w:val="0"/>
+                <w:sz w:val="22"/>
+                <w:szCs w:val="22"/>
+                <w:lang w:eastAsia="es-MX" w:bidi="ar-SA"/>
+              </w:rPr>
+              <w:t xml:space="preserve">", o "Jornada Universitaria de Sistemas Espaciales", en </w:t>
+            </w:r>
+            <w:proofErr w:type="spellStart"/>
+            <w:r>
+              <w:rPr>
+                <w:rFonts w:ascii="Ubuntu Light" w:eastAsia="Times New Roman" w:hAnsi="Ubuntu Light" w:cs="Calibri"/>
+                <w:color w:val="767171"/>
+                <w:kern w:val="0"/>
+                <w:sz w:val="22"/>
+                <w:szCs w:val="22"/>
+                <w:lang w:eastAsia="es-MX" w:bidi="ar-SA"/>
+              </w:rPr>
+              <w:t>Hawaii</w:t>
+            </w:r>
+            <w:proofErr w:type="spellEnd"/>
+            <w:r>
+              <w:rPr>
+                <w:rFonts w:ascii="Ubuntu Light" w:eastAsia="Times New Roman" w:hAnsi="Ubuntu Light" w:cs="Calibri"/>
+                <w:color w:val="767171"/>
+                <w:kern w:val="0"/>
+                <w:sz w:val="22"/>
+                <w:szCs w:val="22"/>
+                <w:lang w:eastAsia="es-MX" w:bidi="ar-SA"/>
+              </w:rPr>
+              <w:t xml:space="preserve">, participando estudiantes y docentes de 12 universidades de Estados Unidos y Japón, en donde Bob </w:t>
+            </w:r>
+            <w:proofErr w:type="spellStart"/>
+            <w:r>
+              <w:rPr>
+                <w:rFonts w:ascii="Ubuntu Light" w:eastAsia="Times New Roman" w:hAnsi="Ubuntu Light" w:cs="Calibri"/>
+                <w:color w:val="767171"/>
+                <w:kern w:val="0"/>
+                <w:sz w:val="22"/>
+                <w:szCs w:val="22"/>
+                <w:lang w:eastAsia="es-MX" w:bidi="ar-SA"/>
+              </w:rPr>
+              <w:t>Twiggs</w:t>
+            </w:r>
+            <w:proofErr w:type="spellEnd"/>
+            <w:r>
+              <w:rPr>
+                <w:rFonts w:ascii="Ubuntu Light" w:eastAsia="Times New Roman" w:hAnsi="Ubuntu Light" w:cs="Calibri"/>
+                <w:color w:val="767171"/>
+                <w:kern w:val="0"/>
+                <w:sz w:val="22"/>
+                <w:szCs w:val="22"/>
+                <w:lang w:eastAsia="es-MX" w:bidi="ar-SA"/>
+              </w:rPr>
+              <w:t xml:space="preserve">, de la Universidad de Stanford, propuso lo que serían los proyectos de nanosatélites, actualmente </w:t>
+            </w:r>
+            <w:proofErr w:type="spellStart"/>
+            <w:r>
+              <w:rPr>
+                <w:rFonts w:ascii="Ubuntu Light" w:eastAsia="Times New Roman" w:hAnsi="Ubuntu Light" w:cs="Calibri"/>
+                <w:color w:val="767171"/>
+                <w:kern w:val="0"/>
+                <w:sz w:val="22"/>
+                <w:szCs w:val="22"/>
+                <w:lang w:eastAsia="es-MX" w:bidi="ar-SA"/>
+              </w:rPr>
+              <w:t>CanSat</w:t>
+            </w:r>
+            <w:proofErr w:type="spellEnd"/>
+            <w:r>
+              <w:rPr>
+                <w:rFonts w:ascii="Ubuntu Light" w:eastAsia="Times New Roman" w:hAnsi="Ubuntu Light" w:cs="Calibri"/>
+                <w:color w:val="767171"/>
+                <w:kern w:val="0"/>
+                <w:sz w:val="22"/>
+                <w:szCs w:val="22"/>
+                <w:lang w:eastAsia="es-MX" w:bidi="ar-SA"/>
+              </w:rPr>
+              <w:t xml:space="preserve">. Esto desembocó el ARLISS, su primer lanzamiento en 1999 y continuando anualmente de forma ininterrumpida. En 2003 la Universidad de Tokio puso en órbita dos satélites </w:t>
+            </w:r>
+            <w:proofErr w:type="spellStart"/>
+            <w:r>
+              <w:rPr>
+                <w:rFonts w:ascii="Ubuntu Light" w:eastAsia="Times New Roman" w:hAnsi="Ubuntu Light" w:cs="Calibri"/>
+                <w:color w:val="767171"/>
+                <w:kern w:val="0"/>
+                <w:sz w:val="22"/>
+                <w:szCs w:val="22"/>
+                <w:lang w:eastAsia="es-MX" w:bidi="ar-SA"/>
+              </w:rPr>
+              <w:t>CubeSat</w:t>
+            </w:r>
+            <w:proofErr w:type="spellEnd"/>
+            <w:r>
+              <w:rPr>
+                <w:rFonts w:ascii="Ubuntu Light" w:eastAsia="Times New Roman" w:hAnsi="Ubuntu Light" w:cs="Calibri"/>
+                <w:color w:val="767171"/>
+                <w:kern w:val="0"/>
+                <w:sz w:val="22"/>
+                <w:szCs w:val="22"/>
+                <w:lang w:eastAsia="es-MX" w:bidi="ar-SA"/>
+              </w:rPr>
+              <w:t xml:space="preserve">, satélites de un tamaño algo mayor que los </w:t>
+            </w:r>
+            <w:proofErr w:type="spellStart"/>
+            <w:r>
+              <w:rPr>
+                <w:rFonts w:ascii="Ubuntu Light" w:eastAsia="Times New Roman" w:hAnsi="Ubuntu Light" w:cs="Calibri"/>
+                <w:color w:val="767171"/>
+                <w:kern w:val="0"/>
+                <w:sz w:val="22"/>
+                <w:szCs w:val="22"/>
+                <w:lang w:eastAsia="es-MX" w:bidi="ar-SA"/>
+              </w:rPr>
+              <w:t>CanSats</w:t>
+            </w:r>
+            <w:proofErr w:type="spellEnd"/>
+            <w:r>
+              <w:rPr>
+                <w:rFonts w:ascii="Ubuntu Light" w:eastAsia="Times New Roman" w:hAnsi="Ubuntu Light" w:cs="Calibri"/>
+                <w:color w:val="767171"/>
+                <w:kern w:val="0"/>
+                <w:sz w:val="22"/>
+                <w:szCs w:val="22"/>
+                <w:lang w:eastAsia="es-MX" w:bidi="ar-SA"/>
+              </w:rPr>
+              <w:t xml:space="preserve">, y con forma de cubo. En los últimos años se han ido desarrollando competiciones siguiendo el mismo concepto propuesto por </w:t>
+            </w:r>
+            <w:proofErr w:type="spellStart"/>
+            <w:r>
+              <w:rPr>
+                <w:rFonts w:ascii="Ubuntu Light" w:eastAsia="Times New Roman" w:hAnsi="Ubuntu Light" w:cs="Calibri"/>
+                <w:color w:val="767171"/>
+                <w:kern w:val="0"/>
+                <w:sz w:val="22"/>
+                <w:szCs w:val="22"/>
+                <w:lang w:eastAsia="es-MX" w:bidi="ar-SA"/>
+              </w:rPr>
+              <w:t>Twiggs</w:t>
+            </w:r>
+            <w:proofErr w:type="spellEnd"/>
+            <w:r>
+              <w:rPr>
+                <w:rFonts w:ascii="Ubuntu Light" w:eastAsia="Times New Roman" w:hAnsi="Ubuntu Light" w:cs="Calibri"/>
+                <w:color w:val="767171"/>
+                <w:kern w:val="0"/>
+                <w:sz w:val="22"/>
+                <w:szCs w:val="22"/>
+                <w:lang w:eastAsia="es-MX" w:bidi="ar-SA"/>
+              </w:rPr>
+              <w:t xml:space="preserve"> y plasmado en ARLISS tanto a nivel nacional como internacional.</w:t>
             </w:r>
           </w:p>
           <w:p>
@@ -2276,7 +2895,31 @@
                 <w:szCs w:val="22"/>
                 <w:lang w:eastAsia="es-MX" w:bidi="ar-SA"/>
               </w:rPr>
-              <w:t>El bajo costo de realización, corto tiempo de preparación y simplicidad de diseño en comparación con otros proyectos de telecomunicaciones y espaciales hacen de este concepto una oportunidad práctica excelente para estudiantes ya que ellos se encargan de elegir la manera en que realizan su misión, diseñan el CanSat, integran los componentes, comprueban el correcto funcionamiento, preparar el lanzamiento, analizar los datos y organizan como equipo distribuyendo la carga de trabajo. Se trata en definitiva de una reproducción a escala del proceso de diseño, creación y lanzamiento de un satélite real.</w:t>
+              <w:t xml:space="preserve">El bajo costo de realización, corto tiempo de preparación y simplicidad de diseño en comparación con otros proyectos de telecomunicaciones y espaciales hacen de este concepto una oportunidad práctica excelente para estudiantes ya que ellos se encargan de elegir la manera en que realizan su misión, diseñan el </w:t>
+            </w:r>
+            <w:proofErr w:type="spellStart"/>
+            <w:r>
+              <w:rPr>
+                <w:rFonts w:ascii="Ubuntu Light" w:eastAsia="Times New Roman" w:hAnsi="Ubuntu Light" w:cs="Calibri"/>
+                <w:color w:val="767171"/>
+                <w:kern w:val="0"/>
+                <w:sz w:val="22"/>
+                <w:szCs w:val="22"/>
+                <w:lang w:eastAsia="es-MX" w:bidi="ar-SA"/>
+              </w:rPr>
+              <w:t>CanSat</w:t>
+            </w:r>
+            <w:proofErr w:type="spellEnd"/>
+            <w:r>
+              <w:rPr>
+                <w:rFonts w:ascii="Ubuntu Light" w:eastAsia="Times New Roman" w:hAnsi="Ubuntu Light" w:cs="Calibri"/>
+                <w:color w:val="767171"/>
+                <w:kern w:val="0"/>
+                <w:sz w:val="22"/>
+                <w:szCs w:val="22"/>
+                <w:lang w:eastAsia="es-MX" w:bidi="ar-SA"/>
+              </w:rPr>
+              <w:t>, integran los componentes, comprueban el correcto funcionamiento, preparar el lanzamiento, analizar los datos y organizan como equipo distribuyendo la carga de trabajo. Se trata en definitiva de una reproducción a escala del proceso de diseño, creación y lanzamiento de un satélite real.</w:t>
             </w:r>
           </w:p>
           <w:p>
@@ -2302,7 +2945,31 @@
                 <w:szCs w:val="22"/>
                 <w:lang w:eastAsia="es-MX" w:bidi="ar-SA"/>
               </w:rPr>
-              <w:t>Actualmente se realizan prácticas en diferentes universidades del país, con un CANSAT pero lanzado a través de un cohete y bajado con un paracaídas una vez que es soltado. En si CanSat es una capacitación en construcción de nano satélites.</w:t>
+              <w:t xml:space="preserve">Actualmente se realizan prácticas en diferentes universidades del país, con un CANSAT pero lanzado a través de un cohete y bajado con un paracaídas una vez que es soltado. En si </w:t>
+            </w:r>
+            <w:proofErr w:type="spellStart"/>
+            <w:r>
+              <w:rPr>
+                <w:rFonts w:ascii="Ubuntu Light" w:eastAsia="Times New Roman" w:hAnsi="Ubuntu Light" w:cs="Calibri"/>
+                <w:color w:val="767171"/>
+                <w:kern w:val="0"/>
+                <w:sz w:val="22"/>
+                <w:szCs w:val="22"/>
+                <w:lang w:eastAsia="es-MX" w:bidi="ar-SA"/>
+              </w:rPr>
+              <w:t>CanSat</w:t>
+            </w:r>
+            <w:proofErr w:type="spellEnd"/>
+            <w:r>
+              <w:rPr>
+                <w:rFonts w:ascii="Ubuntu Light" w:eastAsia="Times New Roman" w:hAnsi="Ubuntu Light" w:cs="Calibri"/>
+                <w:color w:val="767171"/>
+                <w:kern w:val="0"/>
+                <w:sz w:val="22"/>
+                <w:szCs w:val="22"/>
+                <w:lang w:eastAsia="es-MX" w:bidi="ar-SA"/>
+              </w:rPr>
+              <w:t xml:space="preserve"> es una capacitación en construcción de nano satélites.</w:t>
             </w:r>
           </w:p>
           <w:p>
@@ -2329,7 +2996,31 @@
                 <w:lang w:eastAsia="es-MX" w:bidi="ar-SA"/>
               </w:rPr>
               <w:lastRenderedPageBreak/>
-              <w:t>Con un proyecto como el CanSat los estudiantes tienen la oportunidad de adquirir experiencia en el diseño, construcción y prueba de un satélite en menos de un año a un bajo costo.</w:t>
+              <w:t xml:space="preserve">Con un proyecto como el </w:t>
+            </w:r>
+            <w:proofErr w:type="spellStart"/>
+            <w:r>
+              <w:rPr>
+                <w:rFonts w:ascii="Ubuntu Light" w:eastAsia="Times New Roman" w:hAnsi="Ubuntu Light" w:cs="Calibri"/>
+                <w:color w:val="767171"/>
+                <w:kern w:val="0"/>
+                <w:sz w:val="22"/>
+                <w:szCs w:val="22"/>
+                <w:lang w:eastAsia="es-MX" w:bidi="ar-SA"/>
+              </w:rPr>
+              <w:t>CanSat</w:t>
+            </w:r>
+            <w:proofErr w:type="spellEnd"/>
+            <w:r>
+              <w:rPr>
+                <w:rFonts w:ascii="Ubuntu Light" w:eastAsia="Times New Roman" w:hAnsi="Ubuntu Light" w:cs="Calibri"/>
+                <w:color w:val="767171"/>
+                <w:kern w:val="0"/>
+                <w:sz w:val="22"/>
+                <w:szCs w:val="22"/>
+                <w:lang w:eastAsia="es-MX" w:bidi="ar-SA"/>
+              </w:rPr>
+              <w:t xml:space="preserve"> los estudiantes tienen la oportunidad de adquirir experiencia en el diseño, construcción y prueba de un satélite en menos de un año a un bajo costo.</w:t>
             </w:r>
           </w:p>
           <w:p>
@@ -2429,8 +3120,21 @@
                 <w:szCs w:val="22"/>
                 <w:lang w:eastAsia="es-MX" w:bidi="ar-SA"/>
               </w:rPr>
-              <w:t>Misión para llegar a un punto determinado, denominados Come-back y Flyback</w:t>
-            </w:r>
+              <w:t xml:space="preserve">Misión para llegar a un punto determinado, denominados Come-back y </w:t>
+            </w:r>
+            <w:proofErr w:type="spellStart"/>
+            <w:r>
+              <w:rPr>
+                <w:rFonts w:ascii="Ubuntu Light" w:eastAsia="Times New Roman" w:hAnsi="Ubuntu Light" w:cs="Calibri"/>
+                <w:color w:val="767171"/>
+                <w:kern w:val="0"/>
+                <w:sz w:val="22"/>
+                <w:szCs w:val="22"/>
+                <w:lang w:eastAsia="es-MX" w:bidi="ar-SA"/>
+              </w:rPr>
+              <w:t>Flyback</w:t>
+            </w:r>
+            <w:proofErr w:type="spellEnd"/>
           </w:p>
           <w:p>
             <w:pPr>
@@ -2455,7 +3159,31 @@
                 <w:szCs w:val="22"/>
                 <w:lang w:eastAsia="es-MX" w:bidi="ar-SA"/>
               </w:rPr>
-              <w:t>Competencias Internacionales CanSat.</w:t>
+              <w:t xml:space="preserve">Competencias Internacionales </w:t>
+            </w:r>
+            <w:proofErr w:type="spellStart"/>
+            <w:r>
+              <w:rPr>
+                <w:rFonts w:ascii="Ubuntu Light" w:eastAsia="Times New Roman" w:hAnsi="Ubuntu Light" w:cs="Calibri"/>
+                <w:color w:val="767171"/>
+                <w:kern w:val="0"/>
+                <w:sz w:val="22"/>
+                <w:szCs w:val="22"/>
+                <w:lang w:eastAsia="es-MX" w:bidi="ar-SA"/>
+              </w:rPr>
+              <w:t>CanSat</w:t>
+            </w:r>
+            <w:proofErr w:type="spellEnd"/>
+            <w:r>
+              <w:rPr>
+                <w:rFonts w:ascii="Ubuntu Light" w:eastAsia="Times New Roman" w:hAnsi="Ubuntu Light" w:cs="Calibri"/>
+                <w:color w:val="767171"/>
+                <w:kern w:val="0"/>
+                <w:sz w:val="22"/>
+                <w:szCs w:val="22"/>
+                <w:lang w:eastAsia="es-MX" w:bidi="ar-SA"/>
+              </w:rPr>
+              <w:t>.</w:t>
             </w:r>
           </w:p>
           <w:p>
@@ -2481,7 +3209,79 @@
                 <w:szCs w:val="22"/>
                 <w:lang w:eastAsia="es-MX" w:bidi="ar-SA"/>
               </w:rPr>
-              <w:t>Existen competencias con el fin de ir desarrollando mas esta tecnología, y cada equipo que participa aporta al estudio de los nano satélites, La primera competencia CanSat se realizó en Estados Unidos en 1999 y desde entonces se realizan competencias internacionales en América, Europa y Asia en las que participan equipos de diferentes universidades con CanSat diseñados para cumplir las misiones especificadas por los comités organizadores de las competencias.</w:t>
+              <w:t xml:space="preserve">Existen competencias con el fin de ir desarrollando </w:t>
+            </w:r>
+            <w:proofErr w:type="spellStart"/>
+            <w:r>
+              <w:rPr>
+                <w:rFonts w:ascii="Ubuntu Light" w:eastAsia="Times New Roman" w:hAnsi="Ubuntu Light" w:cs="Calibri"/>
+                <w:color w:val="767171"/>
+                <w:kern w:val="0"/>
+                <w:sz w:val="22"/>
+                <w:szCs w:val="22"/>
+                <w:lang w:eastAsia="es-MX" w:bidi="ar-SA"/>
+              </w:rPr>
+              <w:t>mas</w:t>
+            </w:r>
+            <w:proofErr w:type="spellEnd"/>
+            <w:r>
+              <w:rPr>
+                <w:rFonts w:ascii="Ubuntu Light" w:eastAsia="Times New Roman" w:hAnsi="Ubuntu Light" w:cs="Calibri"/>
+                <w:color w:val="767171"/>
+                <w:kern w:val="0"/>
+                <w:sz w:val="22"/>
+                <w:szCs w:val="22"/>
+                <w:lang w:eastAsia="es-MX" w:bidi="ar-SA"/>
+              </w:rPr>
+              <w:t xml:space="preserve"> esta tecnología, y cada equipo que participa aporta al estudio de los nano satélites, La primera competencia </w:t>
+            </w:r>
+            <w:proofErr w:type="spellStart"/>
+            <w:r>
+              <w:rPr>
+                <w:rFonts w:ascii="Ubuntu Light" w:eastAsia="Times New Roman" w:hAnsi="Ubuntu Light" w:cs="Calibri"/>
+                <w:color w:val="767171"/>
+                <w:kern w:val="0"/>
+                <w:sz w:val="22"/>
+                <w:szCs w:val="22"/>
+                <w:lang w:eastAsia="es-MX" w:bidi="ar-SA"/>
+              </w:rPr>
+              <w:t>CanSat</w:t>
+            </w:r>
+            <w:proofErr w:type="spellEnd"/>
+            <w:r>
+              <w:rPr>
+                <w:rFonts w:ascii="Ubuntu Light" w:eastAsia="Times New Roman" w:hAnsi="Ubuntu Light" w:cs="Calibri"/>
+                <w:color w:val="767171"/>
+                <w:kern w:val="0"/>
+                <w:sz w:val="22"/>
+                <w:szCs w:val="22"/>
+                <w:lang w:eastAsia="es-MX" w:bidi="ar-SA"/>
+              </w:rPr>
+              <w:t xml:space="preserve"> se realizó en Estados Unidos en 1999 y desde entonces se realizan competencias internacionales en América, Europa y Asia en las que participan equipos de diferentes universidades con </w:t>
+            </w:r>
+            <w:proofErr w:type="spellStart"/>
+            <w:r>
+              <w:rPr>
+                <w:rFonts w:ascii="Ubuntu Light" w:eastAsia="Times New Roman" w:hAnsi="Ubuntu Light" w:cs="Calibri"/>
+                <w:color w:val="767171"/>
+                <w:kern w:val="0"/>
+                <w:sz w:val="22"/>
+                <w:szCs w:val="22"/>
+                <w:lang w:eastAsia="es-MX" w:bidi="ar-SA"/>
+              </w:rPr>
+              <w:t>CanSat</w:t>
+            </w:r>
+            <w:proofErr w:type="spellEnd"/>
+            <w:r>
+              <w:rPr>
+                <w:rFonts w:ascii="Ubuntu Light" w:eastAsia="Times New Roman" w:hAnsi="Ubuntu Light" w:cs="Calibri"/>
+                <w:color w:val="767171"/>
+                <w:kern w:val="0"/>
+                <w:sz w:val="22"/>
+                <w:szCs w:val="22"/>
+                <w:lang w:eastAsia="es-MX" w:bidi="ar-SA"/>
+              </w:rPr>
+              <w:t xml:space="preserve"> diseñados para cumplir las misiones especificadas por los comités organizadores de las competencias.</w:t>
             </w:r>
           </w:p>
           <w:p>
@@ -2507,7 +3307,31 @@
                 <w:szCs w:val="22"/>
                 <w:lang w:eastAsia="es-MX" w:bidi="ar-SA"/>
               </w:rPr>
-              <w:t>Las competencias CanSat ofrecen la oportunidad a estudiantes tener una primera experiencia de una misión espacial real que inicia con el diseño, integración, prueba, lanzamiento, análisis de datos y presentación de resultados.</w:t>
+              <w:t xml:space="preserve">Las competencias </w:t>
+            </w:r>
+            <w:proofErr w:type="spellStart"/>
+            <w:r>
+              <w:rPr>
+                <w:rFonts w:ascii="Ubuntu Light" w:eastAsia="Times New Roman" w:hAnsi="Ubuntu Light" w:cs="Calibri"/>
+                <w:color w:val="767171"/>
+                <w:kern w:val="0"/>
+                <w:sz w:val="22"/>
+                <w:szCs w:val="22"/>
+                <w:lang w:eastAsia="es-MX" w:bidi="ar-SA"/>
+              </w:rPr>
+              <w:t>CanSat</w:t>
+            </w:r>
+            <w:proofErr w:type="spellEnd"/>
+            <w:r>
+              <w:rPr>
+                <w:rFonts w:ascii="Ubuntu Light" w:eastAsia="Times New Roman" w:hAnsi="Ubuntu Light" w:cs="Calibri"/>
+                <w:color w:val="767171"/>
+                <w:kern w:val="0"/>
+                <w:sz w:val="22"/>
+                <w:szCs w:val="22"/>
+                <w:lang w:eastAsia="es-MX" w:bidi="ar-SA"/>
+              </w:rPr>
+              <w:t xml:space="preserve"> ofrecen la oportunidad a estudiantes tener una primera experiencia de una misión espacial real que inicia con el diseño, integración, prueba, lanzamiento, análisis de datos y presentación de resultados.</w:t>
             </w:r>
           </w:p>
           <w:p>
@@ -2550,16 +3374,101 @@
                 <w:lang w:eastAsia="es-MX" w:bidi="ar-SA"/>
               </w:rPr>
             </w:pPr>
-            <w:r>
-              <w:rPr>
-                <w:rFonts w:ascii="Ubuntu Light" w:eastAsia="Times New Roman" w:hAnsi="Ubuntu Light" w:cs="Calibri"/>
-                <w:color w:val="767171"/>
-                <w:kern w:val="0"/>
-                <w:sz w:val="22"/>
-                <w:szCs w:val="22"/>
-                <w:lang w:eastAsia="es-MX" w:bidi="ar-SA"/>
-              </w:rPr>
-              <w:t>CanSat. Participó Ángel Mario Cano de México. Crédito: University of Würzburg.</w:t>
+            <w:proofErr w:type="spellStart"/>
+            <w:r>
+              <w:rPr>
+                <w:rFonts w:ascii="Ubuntu Light" w:eastAsia="Times New Roman" w:hAnsi="Ubuntu Light" w:cs="Calibri"/>
+                <w:color w:val="767171"/>
+                <w:kern w:val="0"/>
+                <w:sz w:val="22"/>
+                <w:szCs w:val="22"/>
+                <w:lang w:eastAsia="es-MX" w:bidi="ar-SA"/>
+              </w:rPr>
+              <w:t>CanSat</w:t>
+            </w:r>
+            <w:proofErr w:type="spellEnd"/>
+            <w:r>
+              <w:rPr>
+                <w:rFonts w:ascii="Ubuntu Light" w:eastAsia="Times New Roman" w:hAnsi="Ubuntu Light" w:cs="Calibri"/>
+                <w:color w:val="767171"/>
+                <w:kern w:val="0"/>
+                <w:sz w:val="22"/>
+                <w:szCs w:val="22"/>
+                <w:lang w:eastAsia="es-MX" w:bidi="ar-SA"/>
+              </w:rPr>
+              <w:t xml:space="preserve">. Participó Ángel Mario Cano de México. Crédito: </w:t>
+            </w:r>
+            <w:proofErr w:type="spellStart"/>
+            <w:r>
+              <w:rPr>
+                <w:rFonts w:ascii="Ubuntu Light" w:eastAsia="Times New Roman" w:hAnsi="Ubuntu Light" w:cs="Calibri"/>
+                <w:color w:val="767171"/>
+                <w:kern w:val="0"/>
+                <w:sz w:val="22"/>
+                <w:szCs w:val="22"/>
+                <w:lang w:eastAsia="es-MX" w:bidi="ar-SA"/>
+              </w:rPr>
+              <w:t>University</w:t>
+            </w:r>
+            <w:proofErr w:type="spellEnd"/>
+            <w:r>
+              <w:rPr>
+                <w:rFonts w:ascii="Ubuntu Light" w:eastAsia="Times New Roman" w:hAnsi="Ubuntu Light" w:cs="Calibri"/>
+                <w:color w:val="767171"/>
+                <w:kern w:val="0"/>
+                <w:sz w:val="22"/>
+                <w:szCs w:val="22"/>
+                <w:lang w:eastAsia="es-MX" w:bidi="ar-SA"/>
+              </w:rPr>
+              <w:t xml:space="preserve"> </w:t>
+            </w:r>
+            <w:proofErr w:type="spellStart"/>
+            <w:r>
+              <w:rPr>
+                <w:rFonts w:ascii="Ubuntu Light" w:eastAsia="Times New Roman" w:hAnsi="Ubuntu Light" w:cs="Calibri"/>
+                <w:color w:val="767171"/>
+                <w:kern w:val="0"/>
+                <w:sz w:val="22"/>
+                <w:szCs w:val="22"/>
+                <w:lang w:eastAsia="es-MX" w:bidi="ar-SA"/>
+              </w:rPr>
+              <w:t>of</w:t>
+            </w:r>
+            <w:proofErr w:type="spellEnd"/>
+            <w:r>
+              <w:rPr>
+                <w:rFonts w:ascii="Ubuntu Light" w:eastAsia="Times New Roman" w:hAnsi="Ubuntu Light" w:cs="Calibri"/>
+                <w:color w:val="767171"/>
+                <w:kern w:val="0"/>
+                <w:sz w:val="22"/>
+                <w:szCs w:val="22"/>
+                <w:lang w:eastAsia="es-MX" w:bidi="ar-SA"/>
+              </w:rPr>
+              <w:t xml:space="preserve"> </w:t>
+            </w:r>
+            <w:proofErr w:type="spellStart"/>
+            <w:r>
+              <w:rPr>
+                <w:rFonts w:ascii="Ubuntu Light" w:eastAsia="Times New Roman" w:hAnsi="Ubuntu Light" w:cs="Calibri"/>
+                <w:color w:val="767171"/>
+                <w:kern w:val="0"/>
+                <w:sz w:val="22"/>
+                <w:szCs w:val="22"/>
+                <w:lang w:eastAsia="es-MX" w:bidi="ar-SA"/>
+              </w:rPr>
+              <w:t>Würzburg</w:t>
+            </w:r>
+            <w:proofErr w:type="spellEnd"/>
+            <w:r>
+              <w:rPr>
+                <w:rFonts w:ascii="Ubuntu Light" w:eastAsia="Times New Roman" w:hAnsi="Ubuntu Light" w:cs="Calibri"/>
+                <w:color w:val="767171"/>
+                <w:kern w:val="0"/>
+                <w:sz w:val="22"/>
+                <w:szCs w:val="22"/>
+                <w:lang w:eastAsia="es-MX" w:bidi="ar-SA"/>
+              </w:rPr>
+              <w:t>.</w:t>
             </w:r>
           </w:p>
           <w:p>
@@ -2585,7 +3494,79 @@
                 <w:szCs w:val="22"/>
                 <w:lang w:eastAsia="es-MX" w:bidi="ar-SA"/>
               </w:rPr>
-              <w:t>Una vez concluido el proyecto podemos buscar la forma de participar en el “CanSat Leader Training Program” (CLTP), primer programa internacional japonés para entrenar a profesores en el desarrollo de satélites educativos CanSat. En éste curso ya han participado mexicanos, como el Dr. Esaú Vicente Vivas del Instituto de Ingeniería de la UNAM.</w:t>
+              <w:t>Una vez concluido el proyecto podemos buscar la forma de participar en el “</w:t>
+            </w:r>
+            <w:proofErr w:type="spellStart"/>
+            <w:r>
+              <w:rPr>
+                <w:rFonts w:ascii="Ubuntu Light" w:eastAsia="Times New Roman" w:hAnsi="Ubuntu Light" w:cs="Calibri"/>
+                <w:color w:val="767171"/>
+                <w:kern w:val="0"/>
+                <w:sz w:val="22"/>
+                <w:szCs w:val="22"/>
+                <w:lang w:eastAsia="es-MX" w:bidi="ar-SA"/>
+              </w:rPr>
+              <w:t>CanSat</w:t>
+            </w:r>
+            <w:proofErr w:type="spellEnd"/>
+            <w:r>
+              <w:rPr>
+                <w:rFonts w:ascii="Ubuntu Light" w:eastAsia="Times New Roman" w:hAnsi="Ubuntu Light" w:cs="Calibri"/>
+                <w:color w:val="767171"/>
+                <w:kern w:val="0"/>
+                <w:sz w:val="22"/>
+                <w:szCs w:val="22"/>
+                <w:lang w:eastAsia="es-MX" w:bidi="ar-SA"/>
+              </w:rPr>
+              <w:t xml:space="preserve"> Leader Training </w:t>
+            </w:r>
+            <w:proofErr w:type="spellStart"/>
+            <w:r>
+              <w:rPr>
+                <w:rFonts w:ascii="Ubuntu Light" w:eastAsia="Times New Roman" w:hAnsi="Ubuntu Light" w:cs="Calibri"/>
+                <w:color w:val="767171"/>
+                <w:kern w:val="0"/>
+                <w:sz w:val="22"/>
+                <w:szCs w:val="22"/>
+                <w:lang w:eastAsia="es-MX" w:bidi="ar-SA"/>
+              </w:rPr>
+              <w:t>Program</w:t>
+            </w:r>
+            <w:proofErr w:type="spellEnd"/>
+            <w:r>
+              <w:rPr>
+                <w:rFonts w:ascii="Ubuntu Light" w:eastAsia="Times New Roman" w:hAnsi="Ubuntu Light" w:cs="Calibri"/>
+                <w:color w:val="767171"/>
+                <w:kern w:val="0"/>
+                <w:sz w:val="22"/>
+                <w:szCs w:val="22"/>
+                <w:lang w:eastAsia="es-MX" w:bidi="ar-SA"/>
+              </w:rPr>
+              <w:t xml:space="preserve">” (CLTP), primer programa internacional japonés para entrenar a profesores en el desarrollo de satélites educativos </w:t>
+            </w:r>
+            <w:proofErr w:type="spellStart"/>
+            <w:r>
+              <w:rPr>
+                <w:rFonts w:ascii="Ubuntu Light" w:eastAsia="Times New Roman" w:hAnsi="Ubuntu Light" w:cs="Calibri"/>
+                <w:color w:val="767171"/>
+                <w:kern w:val="0"/>
+                <w:sz w:val="22"/>
+                <w:szCs w:val="22"/>
+                <w:lang w:eastAsia="es-MX" w:bidi="ar-SA"/>
+              </w:rPr>
+              <w:t>CanSat</w:t>
+            </w:r>
+            <w:proofErr w:type="spellEnd"/>
+            <w:r>
+              <w:rPr>
+                <w:rFonts w:ascii="Ubuntu Light" w:eastAsia="Times New Roman" w:hAnsi="Ubuntu Light" w:cs="Calibri"/>
+                <w:color w:val="767171"/>
+                <w:kern w:val="0"/>
+                <w:sz w:val="22"/>
+                <w:szCs w:val="22"/>
+                <w:lang w:eastAsia="es-MX" w:bidi="ar-SA"/>
+              </w:rPr>
+              <w:t>. En éste curso ya han participado mexicanos, como el Dr. Esaú Vicente Vivas del Instituto de Ingeniería de la UNAM.</w:t>
             </w:r>
           </w:p>
           <w:p>
@@ -2637,7 +3618,55 @@
                 <w:szCs w:val="22"/>
                 <w:lang w:eastAsia="es-MX" w:bidi="ar-SA"/>
               </w:rPr>
-              <w:t>Logo del CanSat Leader Training Program (CLTP). Crédito: UNISEC</w:t>
+              <w:t xml:space="preserve">Logo del </w:t>
+            </w:r>
+            <w:proofErr w:type="spellStart"/>
+            <w:r>
+              <w:rPr>
+                <w:rFonts w:ascii="Ubuntu Light" w:eastAsia="Times New Roman" w:hAnsi="Ubuntu Light" w:cs="Calibri"/>
+                <w:color w:val="767171"/>
+                <w:kern w:val="0"/>
+                <w:sz w:val="22"/>
+                <w:szCs w:val="22"/>
+                <w:lang w:eastAsia="es-MX" w:bidi="ar-SA"/>
+              </w:rPr>
+              <w:t>CanSat</w:t>
+            </w:r>
+            <w:proofErr w:type="spellEnd"/>
+            <w:r>
+              <w:rPr>
+                <w:rFonts w:ascii="Ubuntu Light" w:eastAsia="Times New Roman" w:hAnsi="Ubuntu Light" w:cs="Calibri"/>
+                <w:color w:val="767171"/>
+                <w:kern w:val="0"/>
+                <w:sz w:val="22"/>
+                <w:szCs w:val="22"/>
+                <w:lang w:eastAsia="es-MX" w:bidi="ar-SA"/>
+              </w:rPr>
+              <w:t xml:space="preserve"> Leader Training </w:t>
+            </w:r>
+            <w:proofErr w:type="spellStart"/>
+            <w:r>
+              <w:rPr>
+                <w:rFonts w:ascii="Ubuntu Light" w:eastAsia="Times New Roman" w:hAnsi="Ubuntu Light" w:cs="Calibri"/>
+                <w:color w:val="767171"/>
+                <w:kern w:val="0"/>
+                <w:sz w:val="22"/>
+                <w:szCs w:val="22"/>
+                <w:lang w:eastAsia="es-MX" w:bidi="ar-SA"/>
+              </w:rPr>
+              <w:t>Program</w:t>
+            </w:r>
+            <w:proofErr w:type="spellEnd"/>
+            <w:r>
+              <w:rPr>
+                <w:rFonts w:ascii="Ubuntu Light" w:eastAsia="Times New Roman" w:hAnsi="Ubuntu Light" w:cs="Calibri"/>
+                <w:color w:val="767171"/>
+                <w:kern w:val="0"/>
+                <w:sz w:val="22"/>
+                <w:szCs w:val="22"/>
+                <w:lang w:eastAsia="es-MX" w:bidi="ar-SA"/>
+              </w:rPr>
+              <w:t xml:space="preserve"> (CLTP). Crédito: UNISEC</w:t>
             </w:r>
           </w:p>
           <w:p>
@@ -2663,7 +3692,31 @@
                 <w:szCs w:val="22"/>
                 <w:lang w:eastAsia="es-MX" w:bidi="ar-SA"/>
               </w:rPr>
-              <w:t>Este año la  Agencia Espacial Mexicana realizó una convocatoria nacional para que profesores universitarios se entrenen en la tecnología CanSat en Japón, con el compromiso de formar a profesores y estudiantes en esta tecnología.</w:t>
+              <w:t xml:space="preserve">Este año la  Agencia Espacial Mexicana realizó una convocatoria nacional para que profesores universitarios se entrenen en la tecnología </w:t>
+            </w:r>
+            <w:proofErr w:type="spellStart"/>
+            <w:r>
+              <w:rPr>
+                <w:rFonts w:ascii="Ubuntu Light" w:eastAsia="Times New Roman" w:hAnsi="Ubuntu Light" w:cs="Calibri"/>
+                <w:color w:val="767171"/>
+                <w:kern w:val="0"/>
+                <w:sz w:val="22"/>
+                <w:szCs w:val="22"/>
+                <w:lang w:eastAsia="es-MX" w:bidi="ar-SA"/>
+              </w:rPr>
+              <w:t>CanSat</w:t>
+            </w:r>
+            <w:proofErr w:type="spellEnd"/>
+            <w:r>
+              <w:rPr>
+                <w:rFonts w:ascii="Ubuntu Light" w:eastAsia="Times New Roman" w:hAnsi="Ubuntu Light" w:cs="Calibri"/>
+                <w:color w:val="767171"/>
+                <w:kern w:val="0"/>
+                <w:sz w:val="22"/>
+                <w:szCs w:val="22"/>
+                <w:lang w:eastAsia="es-MX" w:bidi="ar-SA"/>
+              </w:rPr>
+              <w:t xml:space="preserve"> en Japón, con el compromiso de formar a profesores y estudiantes en esta tecnología.</w:t>
             </w:r>
             <w:r>
               <w:rPr>
@@ -2812,8 +3865,117 @@
                 <w:szCs w:val="22"/>
                 <w:lang w:eastAsia="es-MX" w:bidi="ar-SA"/>
               </w:rPr>
-              <w:t>Entregar un CatSat o UnCubeSat monitoreado a través de NodeRed utilizando un Broker de Mosquitto</w:t>
-            </w:r>
+              <w:t xml:space="preserve">Entregar un </w:t>
+            </w:r>
+            <w:proofErr w:type="spellStart"/>
+            <w:r>
+              <w:rPr>
+                <w:rFonts w:ascii="Ubuntu Light" w:eastAsia="Times New Roman" w:hAnsi="Ubuntu Light" w:cs="Calibri"/>
+                <w:color w:val="767171"/>
+                <w:kern w:val="0"/>
+                <w:sz w:val="22"/>
+                <w:szCs w:val="22"/>
+                <w:lang w:eastAsia="es-MX" w:bidi="ar-SA"/>
+              </w:rPr>
+              <w:t>CatSat</w:t>
+            </w:r>
+            <w:proofErr w:type="spellEnd"/>
+            <w:r>
+              <w:rPr>
+                <w:rFonts w:ascii="Ubuntu Light" w:eastAsia="Times New Roman" w:hAnsi="Ubuntu Light" w:cs="Calibri"/>
+                <w:color w:val="767171"/>
+                <w:kern w:val="0"/>
+                <w:sz w:val="22"/>
+                <w:szCs w:val="22"/>
+                <w:lang w:eastAsia="es-MX" w:bidi="ar-SA"/>
+              </w:rPr>
+              <w:t xml:space="preserve"> o </w:t>
+            </w:r>
+            <w:proofErr w:type="spellStart"/>
+            <w:r>
+              <w:rPr>
+                <w:rFonts w:ascii="Ubuntu Light" w:eastAsia="Times New Roman" w:hAnsi="Ubuntu Light" w:cs="Calibri"/>
+                <w:color w:val="767171"/>
+                <w:kern w:val="0"/>
+                <w:sz w:val="22"/>
+                <w:szCs w:val="22"/>
+                <w:lang w:eastAsia="es-MX" w:bidi="ar-SA"/>
+              </w:rPr>
+              <w:t>UnCubeSat</w:t>
+            </w:r>
+            <w:proofErr w:type="spellEnd"/>
+            <w:r>
+              <w:rPr>
+                <w:rFonts w:ascii="Ubuntu Light" w:eastAsia="Times New Roman" w:hAnsi="Ubuntu Light" w:cs="Calibri"/>
+                <w:color w:val="767171"/>
+                <w:kern w:val="0"/>
+                <w:sz w:val="22"/>
+                <w:szCs w:val="22"/>
+                <w:lang w:eastAsia="es-MX" w:bidi="ar-SA"/>
+              </w:rPr>
+              <w:t xml:space="preserve"> monitoreado a través de </w:t>
+            </w:r>
+            <w:proofErr w:type="spellStart"/>
+            <w:r>
+              <w:rPr>
+                <w:rFonts w:ascii="Ubuntu Light" w:eastAsia="Times New Roman" w:hAnsi="Ubuntu Light" w:cs="Calibri"/>
+                <w:color w:val="767171"/>
+                <w:kern w:val="0"/>
+                <w:sz w:val="22"/>
+                <w:szCs w:val="22"/>
+                <w:lang w:eastAsia="es-MX" w:bidi="ar-SA"/>
+              </w:rPr>
+              <w:t>NodeRed</w:t>
+            </w:r>
+            <w:proofErr w:type="spellEnd"/>
+            <w:r>
+              <w:rPr>
+                <w:rFonts w:ascii="Ubuntu Light" w:eastAsia="Times New Roman" w:hAnsi="Ubuntu Light" w:cs="Calibri"/>
+                <w:color w:val="767171"/>
+                <w:kern w:val="0"/>
+                <w:sz w:val="22"/>
+                <w:szCs w:val="22"/>
+                <w:lang w:eastAsia="es-MX" w:bidi="ar-SA"/>
+              </w:rPr>
+              <w:t xml:space="preserve"> utilizando un </w:t>
+            </w:r>
+            <w:proofErr w:type="spellStart"/>
+            <w:r>
+              <w:rPr>
+                <w:rFonts w:ascii="Ubuntu Light" w:eastAsia="Times New Roman" w:hAnsi="Ubuntu Light" w:cs="Calibri"/>
+                <w:color w:val="767171"/>
+                <w:kern w:val="0"/>
+                <w:sz w:val="22"/>
+                <w:szCs w:val="22"/>
+                <w:lang w:eastAsia="es-MX" w:bidi="ar-SA"/>
+              </w:rPr>
+              <w:t>Broker</w:t>
+            </w:r>
+            <w:proofErr w:type="spellEnd"/>
+            <w:r>
+              <w:rPr>
+                <w:rFonts w:ascii="Ubuntu Light" w:eastAsia="Times New Roman" w:hAnsi="Ubuntu Light" w:cs="Calibri"/>
+                <w:color w:val="767171"/>
+                <w:kern w:val="0"/>
+                <w:sz w:val="22"/>
+                <w:szCs w:val="22"/>
+                <w:lang w:eastAsia="es-MX" w:bidi="ar-SA"/>
+              </w:rPr>
+              <w:t xml:space="preserve"> de </w:t>
+            </w:r>
+            <w:proofErr w:type="spellStart"/>
+            <w:r>
+              <w:rPr>
+                <w:rFonts w:ascii="Ubuntu Light" w:eastAsia="Times New Roman" w:hAnsi="Ubuntu Light" w:cs="Calibri"/>
+                <w:color w:val="767171"/>
+                <w:kern w:val="0"/>
+                <w:sz w:val="22"/>
+                <w:szCs w:val="22"/>
+                <w:lang w:eastAsia="es-MX" w:bidi="ar-SA"/>
+              </w:rPr>
+              <w:t>Mosquitto</w:t>
+            </w:r>
+            <w:proofErr w:type="spellEnd"/>
             <w:r>
               <w:rPr>
                 <w:rFonts w:ascii="Ubuntu Light" w:eastAsia="Times New Roman" w:hAnsi="Ubuntu Light" w:cs="Calibri"/>
@@ -2900,18 +4062,18 @@
                 <w:szCs w:val="22"/>
                 <w:lang w:eastAsia="es-MX" w:bidi="ar-SA"/>
               </w:rPr>
+              <w:br/>
+            </w:r>
+            <w:r>
+              <w:rPr>
+                <w:rFonts w:ascii="Ubuntu Light" w:eastAsia="Times New Roman" w:hAnsi="Ubuntu Light" w:cs="Calibri"/>
+                <w:color w:val="767171"/>
+                <w:kern w:val="0"/>
+                <w:sz w:val="22"/>
+                <w:szCs w:val="22"/>
+                <w:lang w:eastAsia="es-MX" w:bidi="ar-SA"/>
+              </w:rPr>
               <w:lastRenderedPageBreak/>
-              <w:br/>
-            </w:r>
-            <w:r>
-              <w:rPr>
-                <w:rFonts w:ascii="Ubuntu Light" w:eastAsia="Times New Roman" w:hAnsi="Ubuntu Light" w:cs="Calibri"/>
-                <w:color w:val="767171"/>
-                <w:kern w:val="0"/>
-                <w:sz w:val="22"/>
-                <w:szCs w:val="22"/>
-                <w:lang w:eastAsia="es-MX" w:bidi="ar-SA"/>
-              </w:rPr>
               <w:br/>
             </w:r>
           </w:p>
@@ -2995,7 +4157,31 @@
                 <w:szCs w:val="22"/>
                 <w:lang w:eastAsia="es-MX" w:bidi="ar-SA"/>
               </w:rPr>
-              <w:t>Puede ser utilizado para georeferenciar parcelas</w:t>
+              <w:t xml:space="preserve">Puede ser utilizado para </w:t>
+            </w:r>
+            <w:proofErr w:type="spellStart"/>
+            <w:r>
+              <w:rPr>
+                <w:rFonts w:ascii="Ubuntu Light" w:eastAsia="Times New Roman" w:hAnsi="Ubuntu Light" w:cs="Calibri"/>
+                <w:color w:val="767171"/>
+                <w:kern w:val="0"/>
+                <w:sz w:val="22"/>
+                <w:szCs w:val="22"/>
+                <w:lang w:eastAsia="es-MX" w:bidi="ar-SA"/>
+              </w:rPr>
+              <w:t>georeferenciar</w:t>
+            </w:r>
+            <w:proofErr w:type="spellEnd"/>
+            <w:r>
+              <w:rPr>
+                <w:rFonts w:ascii="Ubuntu Light" w:eastAsia="Times New Roman" w:hAnsi="Ubuntu Light" w:cs="Calibri"/>
+                <w:color w:val="767171"/>
+                <w:kern w:val="0"/>
+                <w:sz w:val="22"/>
+                <w:szCs w:val="22"/>
+                <w:lang w:eastAsia="es-MX" w:bidi="ar-SA"/>
+              </w:rPr>
+              <w:t xml:space="preserve"> parcelas</w:t>
             </w:r>
             <w:r>
               <w:rPr>
@@ -3306,7 +4492,31 @@
                 <w:szCs w:val="22"/>
                 <w:lang w:eastAsia="es-MX" w:bidi="ar-SA"/>
               </w:rPr>
-              <w:t>Se tendrá un producto que puede trasferirse a los productores agrícolas</w:t>
+              <w:t xml:space="preserve">Se tendrá un producto que puede </w:t>
+            </w:r>
+            <w:proofErr w:type="spellStart"/>
+            <w:r>
+              <w:rPr>
+                <w:rFonts w:ascii="Ubuntu Light" w:eastAsia="Times New Roman" w:hAnsi="Ubuntu Light" w:cs="Calibri"/>
+                <w:color w:val="767171"/>
+                <w:kern w:val="0"/>
+                <w:sz w:val="22"/>
+                <w:szCs w:val="22"/>
+                <w:lang w:eastAsia="es-MX" w:bidi="ar-SA"/>
+              </w:rPr>
+              <w:t>trasferirse</w:t>
+            </w:r>
+            <w:proofErr w:type="spellEnd"/>
+            <w:r>
+              <w:rPr>
+                <w:rFonts w:ascii="Ubuntu Light" w:eastAsia="Times New Roman" w:hAnsi="Ubuntu Light" w:cs="Calibri"/>
+                <w:color w:val="767171"/>
+                <w:kern w:val="0"/>
+                <w:sz w:val="22"/>
+                <w:szCs w:val="22"/>
+                <w:lang w:eastAsia="es-MX" w:bidi="ar-SA"/>
+              </w:rPr>
+              <w:t xml:space="preserve"> a los productores agrícolas</w:t>
             </w:r>
           </w:p>
           <w:p>
@@ -3332,18 +4542,42 @@
                 <w:szCs w:val="22"/>
                 <w:lang w:eastAsia="es-MX" w:bidi="ar-SA"/>
               </w:rPr>
-              <w:t>Se obtendrá un prototipo para alumnos realicen misiones</w:t>
-            </w:r>
-            <w:r>
-              <w:rPr>
-                <w:rFonts w:ascii="Ubuntu Light" w:eastAsia="Times New Roman" w:hAnsi="Ubuntu Light" w:cs="Calibri"/>
-                <w:color w:val="767171"/>
-                <w:kern w:val="0"/>
-                <w:sz w:val="22"/>
-                <w:szCs w:val="22"/>
-                <w:lang w:eastAsia="es-MX" w:bidi="ar-SA"/>
-              </w:rPr>
-              <w:t>c.&gt;</w:t>
+              <w:t xml:space="preserve">Se obtendrá un prototipo para alumnos realicen </w:t>
+            </w:r>
+            <w:proofErr w:type="spellStart"/>
+            <w:r>
+              <w:rPr>
+                <w:rFonts w:ascii="Ubuntu Light" w:eastAsia="Times New Roman" w:hAnsi="Ubuntu Light" w:cs="Calibri"/>
+                <w:color w:val="767171"/>
+                <w:kern w:val="0"/>
+                <w:sz w:val="22"/>
+                <w:szCs w:val="22"/>
+                <w:lang w:eastAsia="es-MX" w:bidi="ar-SA"/>
+              </w:rPr>
+              <w:t>misiones</w:t>
+            </w:r>
+            <w:r>
+              <w:rPr>
+                <w:rFonts w:ascii="Ubuntu Light" w:eastAsia="Times New Roman" w:hAnsi="Ubuntu Light" w:cs="Calibri"/>
+                <w:color w:val="767171"/>
+                <w:kern w:val="0"/>
+                <w:sz w:val="22"/>
+                <w:szCs w:val="22"/>
+                <w:lang w:eastAsia="es-MX" w:bidi="ar-SA"/>
+              </w:rPr>
+              <w:t>c</w:t>
+            </w:r>
+            <w:proofErr w:type="spellEnd"/>
+            <w:r>
+              <w:rPr>
+                <w:rFonts w:ascii="Ubuntu Light" w:eastAsia="Times New Roman" w:hAnsi="Ubuntu Light" w:cs="Calibri"/>
+                <w:color w:val="767171"/>
+                <w:kern w:val="0"/>
+                <w:sz w:val="22"/>
+                <w:szCs w:val="22"/>
+                <w:lang w:eastAsia="es-MX" w:bidi="ar-SA"/>
+              </w:rPr>
+              <w:t>.&gt;</w:t>
             </w:r>
             <w:r>
               <w:rPr>
@@ -3578,13 +4812,7 @@
               <w:rPr>
                 <w:rFonts w:eastAsia="Calibri"/>
               </w:rPr>
-              <w:t xml:space="preserve"> </w:t>
-            </w:r>
-            <w:r>
-              <w:rPr>
-                <w:rFonts w:eastAsia="Calibri"/>
-              </w:rPr>
-              <w:t>Analista de sistemas</w:t>
+              <w:t xml:space="preserve"> Analista de sistemas</w:t>
             </w:r>
             <w:r>
               <w:rPr>
@@ -3671,10 +4899,7 @@
               <w:t>&lt;</w:t>
             </w:r>
             <w:r>
-              <w:t xml:space="preserve"> </w:t>
-            </w:r>
-            <w:r>
-              <w:t xml:space="preserve">Diseño de nano satélite, Diseño de la </w:t>
+              <w:t xml:space="preserve"> Diseño de nano satélite, Diseño de la </w:t>
             </w:r>
             <w:r>
               <w:rPr>
@@ -3748,11 +4973,13 @@
               <w:t>&lt;</w:t>
             </w:r>
             <w:r>
-              <w:t xml:space="preserve"> </w:t>
-            </w:r>
-            <w:r>
-              <w:t>Diseño de vuelo de drone</w:t>
-            </w:r>
+              <w:t xml:space="preserve"> Diseño de vuelo de </w:t>
+            </w:r>
+            <w:proofErr w:type="spellStart"/>
+            <w:r>
+              <w:t>drone</w:t>
+            </w:r>
+            <w:proofErr w:type="spellEnd"/>
             <w:r>
               <w:t xml:space="preserve">.- </w:t>
             </w:r>
@@ -3784,10 +5011,7 @@
               <w:t>&lt;</w:t>
             </w:r>
             <w:r>
-              <w:t xml:space="preserve"> </w:t>
-            </w:r>
-            <w:r>
-              <w:t xml:space="preserve">Diseño de </w:t>
+              <w:t xml:space="preserve"> Diseño de </w:t>
             </w:r>
             <w:r>
               <w:rPr>
@@ -3852,13 +5076,7 @@
               <w:rPr>
                 <w:rFonts w:eastAsia="Calibri"/>
               </w:rPr>
-              <w:t xml:space="preserve"> </w:t>
-            </w:r>
-            <w:r>
-              <w:rPr>
-                <w:rFonts w:eastAsia="Calibri"/>
-              </w:rPr>
-              <w:t>Ingeniero en electrónica</w:t>
+              <w:t xml:space="preserve"> Ingeniero en electrónica</w:t>
             </w:r>
             <w:r>
               <w:rPr>

</xml_diff>